<commit_message>
changes to file names
</commit_message>
<xml_diff>
--- a/HierarchyDesign_LAB4_V2.docx
+++ b/HierarchyDesign_LAB4_V2.docx
@@ -21,8 +21,17 @@
           <w:b/>
           <w:sz w:val="28"/>
         </w:rPr>
-        <w:t>- Hierarchy Design</w:t>
-      </w:r>
+        <w:t xml:space="preserve">- </w:t>
+      </w:r>
+      <w:bookmarkStart w:id="0" w:name="_GoBack"/>
+      <w:r>
+        <w:rPr>
+          <w:b/>
+          <w:sz w:val="28"/>
+        </w:rPr>
+        <w:t>Hierarchy Design</w:t>
+      </w:r>
+      <w:bookmarkEnd w:id="0"/>
     </w:p>
     <w:p>
       <w:pPr>
@@ -1912,15 +1921,7 @@
         <w:rPr>
           <w:sz w:val="20"/>
         </w:rPr>
-        <w:t xml:space="preserve">N-bit synchronous counter </w:t>
-      </w:r>
-      <w:bookmarkStart w:id="0" w:name="_GoBack"/>
-      <w:bookmarkEnd w:id="0"/>
-      <w:r>
-        <w:rPr>
-          <w:sz w:val="20"/>
-        </w:rPr>
-        <w:t>parallel load input</w:t>
+        <w:t>N-bit synchronous counter parallel load input</w:t>
       </w:r>
       <w:r>
         <w:rPr>
@@ -2525,7 +2526,7 @@
       <w:pPr>
         <w:pStyle w:val="ListParagraph"/>
         <w:numPr>
-          <w:ilvl w:val="3"/>
+          <w:ilvl w:val="1"/>
           <w:numId w:val="2"/>
         </w:numPr>
         <w:rPr>
@@ -3049,7 +3050,7 @@
         <w:rFonts w:ascii="Courier New" w:hAnsi="Courier New" w:cs="Courier New" w:hint="default"/>
       </w:rPr>
     </w:lvl>
-    <w:lvl w:ilvl="5" w:tplc="08090005" w:tentative="1">
+    <w:lvl w:ilvl="5" w:tplc="08090005">
       <w:start w:val="1"/>
       <w:numFmt w:val="bullet"/>
       <w:lvlText w:val=""/>
@@ -3672,6 +3673,36 @@
     <w:uiPriority w:val="99"/>
     <w:rsid w:val="0087096C"/>
   </w:style>
+  <w:style w:type="paragraph" w:styleId="BalloonText">
+    <w:name w:val="Balloon Text"/>
+    <w:basedOn w:val="Normal"/>
+    <w:link w:val="BalloonTextChar"/>
+    <w:uiPriority w:val="99"/>
+    <w:semiHidden/>
+    <w:unhideWhenUsed/>
+    <w:rsid w:val="00E654B6"/>
+    <w:pPr>
+      <w:spacing w:after="0" w:line="240" w:lineRule="auto"/>
+    </w:pPr>
+    <w:rPr>
+      <w:rFonts w:ascii="Segoe UI" w:hAnsi="Segoe UI" w:cs="Segoe UI"/>
+      <w:sz w:val="18"/>
+      <w:szCs w:val="18"/>
+    </w:rPr>
+  </w:style>
+  <w:style w:type="character" w:customStyle="1" w:styleId="BalloonTextChar">
+    <w:name w:val="Balloon Text Char"/>
+    <w:basedOn w:val="DefaultParagraphFont"/>
+    <w:link w:val="BalloonText"/>
+    <w:uiPriority w:val="99"/>
+    <w:semiHidden/>
+    <w:rsid w:val="00E654B6"/>
+    <w:rPr>
+      <w:rFonts w:ascii="Segoe UI" w:hAnsi="Segoe UI" w:cs="Segoe UI"/>
+      <w:sz w:val="18"/>
+      <w:szCs w:val="18"/>
+    </w:rPr>
+  </w:style>
 </w:styles>
 </file>
 

</xml_diff>